<commit_message>
Upload de fotos 308, logo,fotoperfil,thumbnails. Modificacion de Readme
</commit_message>
<xml_diff>
--- a/BioCar Web.docx
+++ b/BioCar Web.docx
@@ -7,52 +7,24 @@
         <w:pStyle w:val="Title"/>
         <w:jc w:val="center"/>
       </w:pPr>
-      <w:proofErr w:type="spellStart"/>
       <w:r>
         <w:t>Bio</w:t>
       </w:r>
-      <w:proofErr w:type="spellEnd"/>
-      <w:r>
-        <w:t xml:space="preserve"> Car Web</w:t>
+      <w:r>
+        <w:t>Car Web</w:t>
       </w:r>
     </w:p>
     <w:p/>
     <w:p>
       <w:r>
         <w:tab/>
-        <w:t xml:space="preserve">La idea de la pagina es crear un CV/Biografía del auto de cada uno. Un espacio donde cada dueño pueda mostrar su auto en distintos lugares. Puede ser por medio de fotos con distintos paisajes o subir un video. En la </w:t>
-      </w:r>
-      <w:proofErr w:type="spellStart"/>
-      <w:r>
-        <w:t>frontpage</w:t>
-      </w:r>
-      <w:proofErr w:type="spellEnd"/>
-      <w:r>
-        <w:t>, el usuario va a crear un perf</w:t>
+        <w:t>La idea de la pagina es crear un CV/Biografía del auto de cada uno. Un espacio donde cada dueño pueda mostrar su auto en distintos lugares. Puede ser por medio de fotos con distintos paisajes o subir un video. En la frontpage, el usuario va a crear un perf</w:t>
       </w:r>
       <w:r>
         <w:t>il con su foto. A</w:t>
       </w:r>
-      <w:bookmarkStart w:id="0" w:name="_GoBack"/>
-      <w:bookmarkEnd w:id="0"/>
-      <w:r>
-        <w:t xml:space="preserve">parece una foto de portada/foto mas </w:t>
-      </w:r>
-      <w:proofErr w:type="spellStart"/>
-      <w:r>
-        <w:t>likeada</w:t>
-      </w:r>
-      <w:proofErr w:type="spellEnd"/>
-      <w:r>
-        <w:t xml:space="preserve">. En la zona principal uno va a ver los </w:t>
-      </w:r>
-      <w:proofErr w:type="spellStart"/>
-      <w:r>
-        <w:t>thumbnails</w:t>
-      </w:r>
-      <w:proofErr w:type="spellEnd"/>
-      <w:r>
-        <w:t xml:space="preserve"> de las fotos ya subidas donde puede volver a ver lo que tiene o borrar alguna que no le haya gustado. </w:t>
+      <w:r>
+        <w:t xml:space="preserve">parece una foto de portada/foto mas likeada. En la zona principal uno va a ver los thumbnails de las fotos ya subidas donde puede volver a ver lo que tiene o borrar alguna que no le haya gustado. </w:t>
       </w:r>
     </w:p>
     <w:p>
@@ -64,29 +36,13 @@
     <w:p>
       <w:r>
         <w:tab/>
-        <w:t xml:space="preserve">Vamos a encontrar links con talleres- repuestos, </w:t>
-      </w:r>
-      <w:proofErr w:type="spellStart"/>
-      <w:r>
-        <w:t>tests</w:t>
-      </w:r>
-      <w:proofErr w:type="spellEnd"/>
-      <w:r>
-        <w:t xml:space="preserve"> al auto, exportar a redes sociales, etc.</w:t>
+        <w:t>Vamos a encontrar links con talleres- repuestos, tests al auto, exportar a redes sociales, etc.</w:t>
       </w:r>
     </w:p>
     <w:p>
       <w:r>
         <w:tab/>
-        <w:t xml:space="preserve">Lo que se busca es que cada uno pueda mostrar su auto y buscar otros usuarios que también lo tengan o lo estén buscando. El perfil se puede colgar de paginas como DeAutos.com, </w:t>
-      </w:r>
-      <w:proofErr w:type="spellStart"/>
-      <w:r>
-        <w:t>Mercadolibre</w:t>
-      </w:r>
-      <w:proofErr w:type="spellEnd"/>
-      <w:r>
-        <w:t xml:space="preserve"> o cualquier otra pagina de compra-venta.</w:t>
+        <w:t>Lo que se busca es que cada uno pueda mostrar su auto y buscar otros usuarios que también lo tengan o lo estén buscando. El perfil se puede colgar de paginas como DeAutos.com, Mercadolibre o cualquier otra pagina de compra-venta.</w:t>
       </w:r>
     </w:p>
     <w:p/>
@@ -144,15 +100,12 @@
     <w:p/>
     <w:p>
       <w:r>
-        <w:t xml:space="preserve">La idea es que la base de datos nace con la acumulación de fotos </w:t>
-      </w:r>
-      <w:proofErr w:type="spellStart"/>
-      <w:r>
-        <w:t>thumbnails</w:t>
-      </w:r>
-      <w:proofErr w:type="spellEnd"/>
-      <w:r>
-        <w:t xml:space="preserve"> que vayamos subiendo. Estas pueden después ser editadas y eliminadas.</w:t>
+        <w:t>L</w:t>
+      </w:r>
+      <w:bookmarkStart w:id="0" w:name="_GoBack"/>
+      <w:bookmarkEnd w:id="0"/>
+      <w:r>
+        <w:t>a base de datos nace con la acumulación de fotos thumbnails que vayamos subiendo. Estas pueden después ser editadas y eliminadas.</w:t>
       </w:r>
     </w:p>
     <w:sectPr>
@@ -1004,7 +957,7 @@
 </file>
 
 <file path=customXml/itemProps1.xml><?xml version="1.0" encoding="utf-8"?>
-<ds:datastoreItem xmlns:ds="http://schemas.openxmlformats.org/officeDocument/2006/customXml" ds:itemID="{D86199BD-7556-6143-BC6A-C193C8E28D28}">
+<ds:datastoreItem xmlns:ds="http://schemas.openxmlformats.org/officeDocument/2006/customXml" ds:itemID="{8656A84D-3D77-284D-AED3-BA7337FDB9C1}">
   <ds:schemaRefs>
     <ds:schemaRef ds:uri="http://schemas.openxmlformats.org/officeDocument/2006/bibliography"/>
   </ds:schemaRefs>

</xml_diff>